<commit_message>
tweak format of treatment of missing values
</commit_message>
<xml_diff>
--- a/indicators/4-1-2.docx
+++ b/indicators/4-1-2.docx
@@ -4209,12 +4209,16 @@
               <w:rPr>
                 <w:b/>
                 <w:bCs/>
+                <w:i/>
+                <w:iCs/>
               </w:rPr>
             </w:pPr>
             <w:r>
               <w:rPr>
                 <w:b/>
                 <w:bCs/>
+                <w:i/>
+                <w:iCs/>
               </w:rPr>
               <w:t>At country level</w:t>
             </w:r>
@@ -4222,6 +4226,8 @@
               <w:rPr>
                 <w:b/>
                 <w:bCs/>
+                <w:i/>
+                <w:iCs/>
               </w:rPr>
               <w:t>:</w:t>
             </w:r>
@@ -4281,12 +4287,16 @@
               <w:rPr>
                 <w:b/>
                 <w:bCs/>
+                <w:i/>
+                <w:iCs/>
               </w:rPr>
             </w:pPr>
             <w:r>
               <w:rPr>
                 <w:b/>
                 <w:bCs/>
+                <w:i/>
+                <w:iCs/>
               </w:rPr>
               <w:lastRenderedPageBreak/>
               <w:t>At regional and global levels</w:t>
@@ -4295,6 +4305,8 @@
               <w:rPr>
                 <w:b/>
                 <w:bCs/>
+                <w:i/>
+                <w:iCs/>
               </w:rPr>
               <w:t>:</w:t>
             </w:r>

</xml_diff>